<commit_message>
feat: ASD, OOM, DA
</commit_message>
<xml_diff>
--- a/Second/2-2/ASD/Lab2/lab2.docx
+++ b/Second/2-2/ASD/Lab2/lab2.docx
@@ -16,6 +16,7 @@
         <w:rPr>
           <w:rFonts w:ascii="Times New Roman" w:hAnsi="Times New Roman"/>
         </w:rPr>
+        <w:t>e</w:t>
       </w:r>
     </w:p>
     <w:p>
@@ -342,23 +343,7 @@
           <w:sz w:val="32"/>
           <w:szCs w:val="32"/>
         </w:rPr>
-        <w:t>Отч</w:t>
-      </w:r>
-      <w:r>
-        <w:rPr>
-          <w:rFonts w:ascii="Times New Roman" w:hAnsi="Times New Roman"/>
-          <w:sz w:val="32"/>
-          <w:szCs w:val="32"/>
-        </w:rPr>
-        <w:t>ё</w:t>
-      </w:r>
-      <w:r>
-        <w:rPr>
-          <w:rFonts w:ascii="Times New Roman" w:hAnsi="Times New Roman"/>
-          <w:sz w:val="32"/>
-          <w:szCs w:val="32"/>
-        </w:rPr>
-        <w:t>т</w:t>
+        <w:t>Отчёт</w:t>
       </w:r>
     </w:p>
     <w:p>
@@ -2769,7 +2754,7 @@
         </w:tblCellMar>
       </w:tblPr>
       <w:tblGrid>
-        <w:gridCol w:w="2130"/>
+        <w:gridCol w:w="2129"/>
         <w:gridCol w:w="2490"/>
       </w:tblGrid>
       <w:tr>
@@ -2778,7 +2763,7 @@
         </w:trPr>
         <w:tc>
           <w:tcPr>
-            <w:tcW w:w="2130" w:type="dxa"/>
+            <w:tcW w:w="2129" w:type="dxa"/>
             <w:tcBorders/>
             <w:vAlign w:val="center"/>
           </w:tcPr>
@@ -2831,7 +2816,7 @@
         <w:trPr/>
         <w:tc>
           <w:tcPr>
-            <w:tcW w:w="2130" w:type="dxa"/>
+            <w:tcW w:w="2129" w:type="dxa"/>
             <w:tcBorders/>
             <w:vAlign w:val="center"/>
           </w:tcPr>
@@ -2884,7 +2869,7 @@
         <w:trPr/>
         <w:tc>
           <w:tcPr>
-            <w:tcW w:w="2130" w:type="dxa"/>
+            <w:tcW w:w="2129" w:type="dxa"/>
             <w:tcBorders/>
             <w:vAlign w:val="center"/>
           </w:tcPr>
@@ -2937,7 +2922,7 @@
         <w:trPr/>
         <w:tc>
           <w:tcPr>
-            <w:tcW w:w="2130" w:type="dxa"/>
+            <w:tcW w:w="2129" w:type="dxa"/>
             <w:tcBorders/>
             <w:vAlign w:val="center"/>
           </w:tcPr>
@@ -2990,7 +2975,7 @@
         <w:trPr/>
         <w:tc>
           <w:tcPr>
-            <w:tcW w:w="2130" w:type="dxa"/>
+            <w:tcW w:w="2129" w:type="dxa"/>
             <w:tcBorders/>
             <w:vAlign w:val="center"/>
           </w:tcPr>
@@ -3043,7 +3028,7 @@
         <w:trPr/>
         <w:tc>
           <w:tcPr>
-            <w:tcW w:w="2130" w:type="dxa"/>
+            <w:tcW w:w="2129" w:type="dxa"/>
             <w:tcBorders/>
             <w:vAlign w:val="center"/>
           </w:tcPr>
@@ -3764,23 +3749,30 @@
           <w:sz w:val="32"/>
           <w:szCs w:val="32"/>
         </w:rPr>
-        <w:t>Пример работы</w:t>
-      </w:r>
+        <w:t>Пример работы:</w:t>
+      </w:r>
+    </w:p>
+    <w:p>
+      <w:pPr>
+        <w:pStyle w:val="Heading3"/>
+        <w:jc w:val="both"/>
+        <w:rPr/>
+      </w:pPr>
       <w:r>
         <w:rPr>
           <w:rStyle w:val="Strong"/>
           <w:rFonts w:ascii="Times New Roman" w:hAnsi="Times New Roman"/>
           <w:b/>
           <w:bCs w:val="false"/>
-          <w:sz w:val="32"/>
-          <w:szCs w:val="32"/>
-        </w:rPr>
-        <w:t>:</w:t>
-      </w:r>
-    </w:p>
-    <w:p>
-      <w:pPr>
-        <w:pStyle w:val="Heading3"/>
+          <w:sz w:val="28"/>
+          <w:szCs w:val="28"/>
+        </w:rPr>
+        <w:t>Построение префикс-функции:</w:t>
+      </w:r>
+    </w:p>
+    <w:p>
+      <w:pPr>
+        <w:pStyle w:val="BodyText"/>
         <w:jc w:val="both"/>
         <w:rPr/>
       </w:pPr>
@@ -3788,12 +3780,79 @@
         <w:rPr>
           <w:rStyle w:val="Strong"/>
           <w:rFonts w:ascii="Times New Roman" w:hAnsi="Times New Roman"/>
+          <w:b w:val="false"/>
+          <w:bCs w:val="false"/>
+          <w:sz w:val="28"/>
+          <w:szCs w:val="28"/>
+        </w:rPr>
+        <w:t>Для построения префикс-функции строки, давайте рассмотрим пример на строках "</w:t>
+      </w:r>
+      <w:r>
+        <w:rPr>
+          <w:rStyle w:val="Strong"/>
+          <w:rFonts w:ascii="Times New Roman" w:hAnsi="Times New Roman"/>
           <w:b/>
+          <w:bCs/>
+          <w:sz w:val="28"/>
+          <w:szCs w:val="28"/>
+        </w:rPr>
+        <w:t>ABABABABAC</w:t>
+      </w:r>
+      <w:r>
+        <w:rPr>
+          <w:rStyle w:val="Strong"/>
+          <w:rFonts w:ascii="Times New Roman" w:hAnsi="Times New Roman"/>
+          <w:b w:val="false"/>
           <w:bCs w:val="false"/>
           <w:sz w:val="28"/>
           <w:szCs w:val="28"/>
         </w:rPr>
-        <w:t>Построение префикс-функции:</w:t>
+        <w:t>" и подстроке "</w:t>
+      </w:r>
+      <w:r>
+        <w:rPr>
+          <w:rStyle w:val="Strong"/>
+          <w:rFonts w:ascii="Times New Roman" w:hAnsi="Times New Roman"/>
+          <w:b/>
+          <w:bCs/>
+          <w:sz w:val="28"/>
+          <w:szCs w:val="28"/>
+        </w:rPr>
+        <w:t>ABABAC</w:t>
+      </w:r>
+      <w:r>
+        <w:rPr>
+          <w:rStyle w:val="Strong"/>
+          <w:rFonts w:ascii="Times New Roman" w:hAnsi="Times New Roman"/>
+          <w:b w:val="false"/>
+          <w:bCs w:val="false"/>
+          <w:sz w:val="28"/>
+          <w:szCs w:val="28"/>
+        </w:rPr>
+        <w:t>". Префикс-функция помогает находить длину наибольшего префикса, который является одновременно и суффиксом для каждой позиции строки. Рассмотрим, как мы будем строить эту функцию поочередно для каждого символа строки.</w:t>
+      </w:r>
+    </w:p>
+    <w:p>
+      <w:pPr>
+        <w:pStyle w:val="BodyText"/>
+        <w:jc w:val="both"/>
+        <w:rPr>
+          <w:rStyle w:val="Strong"/>
+          <w:rFonts w:ascii="Times New Roman" w:hAnsi="Times New Roman"/>
+          <w:b w:val="false"/>
+          <w:bCs w:val="false"/>
+          <w:sz w:val="28"/>
+          <w:szCs w:val="28"/>
+        </w:rPr>
+      </w:pPr>
+      <w:r>
+        <w:rPr>
+          <w:rFonts w:ascii="Times New Roman" w:hAnsi="Times New Roman"/>
+          <w:b w:val="false"/>
+          <w:bCs w:val="false"/>
+          <w:sz w:val="28"/>
+          <w:szCs w:val="28"/>
+        </w:rPr>
       </w:r>
     </w:p>
     <w:p>
@@ -3804,76 +3863,42 @@
       </w:pPr>
       <w:r>
         <w:rPr>
-          <w:rFonts w:ascii="Times New Roman" w:hAnsi="Times New Roman"/>
-          <w:sz w:val="28"/>
-          <w:szCs w:val="28"/>
-        </w:rPr>
-        <w:t xml:space="preserve">Рассмотрим строку </w:t>
-      </w:r>
-      <w:r>
-        <w:rPr>
           <w:rStyle w:val="Strong"/>
           <w:rFonts w:ascii="Times New Roman" w:hAnsi="Times New Roman"/>
-          <w:sz w:val="28"/>
-          <w:szCs w:val="28"/>
-        </w:rPr>
-        <w:t>ABABABABAC</w:t>
-      </w:r>
-      <w:r>
-        <w:rPr>
-          <w:rFonts w:ascii="Times New Roman" w:hAnsi="Times New Roman"/>
-          <w:sz w:val="28"/>
-          <w:szCs w:val="28"/>
-        </w:rPr>
-        <w:t xml:space="preserve"> и подстроку </w:t>
-      </w:r>
-      <w:r>
+          <w:b w:val="false"/>
+          <w:bCs w:val="false"/>
+          <w:sz w:val="28"/>
+          <w:szCs w:val="28"/>
+        </w:rPr>
+        <w:t>Начнем с первого символа строки, который находится на позиции 1. Это символ "A". Мы ищем наибольший префикс, который одновременно является суффиксом. Для этого достаточно рассмотреть единственный символ "A", который будет и префиксом, и суффиксом, то есть длина совпадения равна 1. Значение префикс-функции для первой позиции будет равно 1.</w:t>
+      </w:r>
+    </w:p>
+    <w:p>
+      <w:pPr>
+        <w:pStyle w:val="BodyText"/>
+        <w:jc w:val="both"/>
         <w:rPr>
           <w:rStyle w:val="Strong"/>
           <w:rFonts w:ascii="Times New Roman" w:hAnsi="Times New Roman"/>
-          <w:sz w:val="28"/>
-          <w:szCs w:val="28"/>
-        </w:rPr>
-        <w:t>ABABAC</w:t>
-      </w:r>
-      <w:r>
-        <w:rPr>
-          <w:rFonts w:ascii="Times New Roman" w:hAnsi="Times New Roman"/>
-          <w:sz w:val="28"/>
-          <w:szCs w:val="28"/>
-        </w:rPr>
-        <w:t>. Построим таблицу префикс-функции, анализируя символ за символом.</w:t>
-      </w:r>
-    </w:p>
-    <w:p>
-      <w:pPr>
-        <w:pStyle w:val="Heading4"/>
-        <w:jc w:val="both"/>
-        <w:rPr>
-          <w:rFonts w:ascii="Times New Roman" w:hAnsi="Times New Roman"/>
-        </w:rPr>
-      </w:pPr>
-      <w:r>
-        <w:rPr>
-          <w:rFonts w:ascii="Times New Roman" w:hAnsi="Times New Roman"/>
-          <w:sz w:val="28"/>
-          <w:szCs w:val="28"/>
-        </w:rPr>
-        <w:t>Построение префикс-функции побуквенно:</w:t>
-      </w:r>
-    </w:p>
-    <w:p>
-      <w:pPr>
-        <w:pStyle w:val="BodyText"/>
-        <w:numPr>
-          <w:ilvl w:val="0"/>
-          <w:numId w:val="8"/>
-        </w:numPr>
-        <w:tabs>
-          <w:tab w:val="clear" w:pos="709"/>
-          <w:tab w:val="left" w:pos="0" w:leader="none"/>
-        </w:tabs>
-        <w:ind w:hanging="283" w:left="709"/>
+          <w:b w:val="false"/>
+          <w:bCs w:val="false"/>
+          <w:sz w:val="28"/>
+          <w:szCs w:val="28"/>
+        </w:rPr>
+      </w:pPr>
+      <w:r>
+        <w:rPr>
+          <w:rFonts w:ascii="Times New Roman" w:hAnsi="Times New Roman"/>
+          <w:b w:val="false"/>
+          <w:bCs w:val="false"/>
+          <w:sz w:val="28"/>
+          <w:szCs w:val="28"/>
+        </w:rPr>
+      </w:r>
+    </w:p>
+    <w:p>
+      <w:pPr>
+        <w:pStyle w:val="BodyText"/>
         <w:jc w:val="both"/>
         <w:rPr/>
       </w:pPr>
@@ -3881,117 +3906,81 @@
         <w:rPr>
           <w:rStyle w:val="Strong"/>
           <w:rFonts w:ascii="Times New Roman" w:hAnsi="Times New Roman"/>
-          <w:sz w:val="28"/>
-          <w:szCs w:val="28"/>
-        </w:rPr>
-        <w:t>Символ A</w:t>
-      </w:r>
-      <w:r>
-        <w:rPr>
-          <w:rFonts w:ascii="Times New Roman" w:hAnsi="Times New Roman"/>
-          <w:sz w:val="28"/>
-          <w:szCs w:val="28"/>
-        </w:rPr>
-        <w:t xml:space="preserve"> (позиция 1):</w:t>
-      </w:r>
-    </w:p>
-    <w:p>
-      <w:pPr>
-        <w:pStyle w:val="BodyText"/>
-        <w:numPr>
-          <w:ilvl w:val="1"/>
-          <w:numId w:val="8"/>
-        </w:numPr>
-        <w:tabs>
-          <w:tab w:val="clear" w:pos="709"/>
-          <w:tab w:val="left" w:pos="0" w:leader="none"/>
-        </w:tabs>
-        <w:ind w:hanging="283" w:left="1418"/>
-        <w:jc w:val="both"/>
-        <w:rPr>
-          <w:rFonts w:ascii="Times New Roman" w:hAnsi="Times New Roman"/>
-        </w:rPr>
-      </w:pPr>
-      <w:r>
-        <w:rPr>
-          <w:rFonts w:ascii="Times New Roman" w:hAnsi="Times New Roman"/>
-          <w:sz w:val="28"/>
-          <w:szCs w:val="28"/>
-        </w:rPr>
-        <w:t>Префикс: "A"</w:t>
-      </w:r>
-    </w:p>
-    <w:p>
-      <w:pPr>
-        <w:pStyle w:val="BodyText"/>
-        <w:numPr>
-          <w:ilvl w:val="1"/>
-          <w:numId w:val="8"/>
-        </w:numPr>
-        <w:tabs>
-          <w:tab w:val="clear" w:pos="709"/>
-          <w:tab w:val="left" w:pos="0" w:leader="none"/>
-        </w:tabs>
-        <w:ind w:hanging="283" w:left="1418"/>
-        <w:jc w:val="both"/>
-        <w:rPr>
-          <w:rFonts w:ascii="Times New Roman" w:hAnsi="Times New Roman"/>
-        </w:rPr>
-      </w:pPr>
-      <w:r>
-        <w:rPr>
-          <w:rFonts w:ascii="Times New Roman" w:hAnsi="Times New Roman"/>
-          <w:sz w:val="28"/>
-          <w:szCs w:val="28"/>
-        </w:rPr>
-        <w:t>Суффикс: "A"</w:t>
-      </w:r>
-    </w:p>
-    <w:p>
-      <w:pPr>
-        <w:pStyle w:val="BodyText"/>
-        <w:numPr>
-          <w:ilvl w:val="1"/>
-          <w:numId w:val="8"/>
-        </w:numPr>
-        <w:tabs>
-          <w:tab w:val="clear" w:pos="709"/>
-          <w:tab w:val="left" w:pos="0" w:leader="none"/>
-        </w:tabs>
-        <w:ind w:hanging="283" w:left="1418"/>
+          <w:b w:val="false"/>
+          <w:bCs w:val="false"/>
+          <w:sz w:val="28"/>
+          <w:szCs w:val="28"/>
+        </w:rPr>
+        <w:t>Далее переходим ко второму символу на позиции 2 — это "B". Рассматриваем префикс "AB", который заканчивается на эту позицию. Однако, суффикс для строки на данный момент может быть только буквой "B", и совпадений с началом строки нет. Следовательно, длина совпадения на этой позиции равна 0, и значение префикс-функции для второй позиции будет равно 0.</w:t>
+      </w:r>
+    </w:p>
+    <w:p>
+      <w:pPr>
+        <w:pStyle w:val="BodyText"/>
+        <w:jc w:val="both"/>
+        <w:rPr>
+          <w:rStyle w:val="Strong"/>
+          <w:rFonts w:ascii="Times New Roman" w:hAnsi="Times New Roman"/>
+          <w:b w:val="false"/>
+          <w:bCs w:val="false"/>
+          <w:sz w:val="28"/>
+          <w:szCs w:val="28"/>
+        </w:rPr>
+      </w:pPr>
+      <w:r>
+        <w:rPr>
+          <w:rFonts w:ascii="Times New Roman" w:hAnsi="Times New Roman"/>
+          <w:b w:val="false"/>
+          <w:bCs w:val="false"/>
+          <w:sz w:val="28"/>
+          <w:szCs w:val="28"/>
+        </w:rPr>
+      </w:r>
+    </w:p>
+    <w:p>
+      <w:pPr>
+        <w:pStyle w:val="BodyText"/>
         <w:jc w:val="both"/>
         <w:rPr/>
       </w:pPr>
       <w:r>
         <w:rPr>
-          <w:rFonts w:ascii="Times New Roman" w:hAnsi="Times New Roman"/>
-          <w:sz w:val="28"/>
-          <w:szCs w:val="28"/>
-        </w:rPr>
-        <w:t xml:space="preserve">Длина совпадения: </w:t>
-      </w:r>
-      <w:r>
-        <w:rPr>
           <w:rStyle w:val="Strong"/>
           <w:rFonts w:ascii="Times New Roman" w:hAnsi="Times New Roman"/>
-          <w:sz w:val="28"/>
-          <w:szCs w:val="28"/>
-        </w:rPr>
-        <w:t>1</w:t>
-      </w:r>
-    </w:p>
-    <w:p>
-      <w:pPr>
-        <w:pStyle w:val="BodyText"/>
-        <w:numPr>
-          <w:ilvl w:val="0"/>
-          <w:numId w:val="8"/>
-        </w:numPr>
-        <w:tabs>
-          <w:tab w:val="clear" w:pos="709"/>
-          <w:tab w:val="left" w:pos="0" w:leader="none"/>
-        </w:tabs>
-        <w:ind w:hanging="283" w:left="709"/>
+          <w:b w:val="false"/>
+          <w:bCs w:val="false"/>
+          <w:sz w:val="28"/>
+          <w:szCs w:val="28"/>
+        </w:rPr>
+        <w:t>Теперь смотрим на третий символ на позиции 3 — снова "A". Префикс в этом случае уже будет "ABA", так как строка на данный момент начинается с "AB". Мы видим, что "A" в начале строки совпадает с "A", который стоит на данной позиции. Таким образом, длина совпадения составляет 1, и префикс-функция на этой позиции будет равна 1.</w:t>
+      </w:r>
+    </w:p>
+    <w:p>
+      <w:pPr>
+        <w:pStyle w:val="BodyText"/>
+        <w:jc w:val="both"/>
+        <w:rPr>
+          <w:rStyle w:val="Strong"/>
+          <w:rFonts w:ascii="Times New Roman" w:hAnsi="Times New Roman"/>
+          <w:b w:val="false"/>
+          <w:bCs w:val="false"/>
+          <w:sz w:val="28"/>
+          <w:szCs w:val="28"/>
+        </w:rPr>
+      </w:pPr>
+      <w:r>
+        <w:rPr>
+          <w:rFonts w:ascii="Times New Roman" w:hAnsi="Times New Roman"/>
+          <w:b w:val="false"/>
+          <w:bCs w:val="false"/>
+          <w:sz w:val="28"/>
+          <w:szCs w:val="28"/>
+        </w:rPr>
+      </w:r>
+    </w:p>
+    <w:p>
+      <w:pPr>
+        <w:pStyle w:val="BodyText"/>
         <w:jc w:val="both"/>
         <w:rPr/>
       </w:pPr>
@@ -3999,117 +3988,81 @@
         <w:rPr>
           <w:rStyle w:val="Strong"/>
           <w:rFonts w:ascii="Times New Roman" w:hAnsi="Times New Roman"/>
-          <w:sz w:val="28"/>
-          <w:szCs w:val="28"/>
-        </w:rPr>
-        <w:t>Символ B</w:t>
-      </w:r>
-      <w:r>
-        <w:rPr>
-          <w:rFonts w:ascii="Times New Roman" w:hAnsi="Times New Roman"/>
-          <w:sz w:val="28"/>
-          <w:szCs w:val="28"/>
-        </w:rPr>
-        <w:t xml:space="preserve"> (позиция 2):</w:t>
-      </w:r>
-    </w:p>
-    <w:p>
-      <w:pPr>
-        <w:pStyle w:val="BodyText"/>
-        <w:numPr>
-          <w:ilvl w:val="1"/>
-          <w:numId w:val="8"/>
-        </w:numPr>
-        <w:tabs>
-          <w:tab w:val="clear" w:pos="709"/>
-          <w:tab w:val="left" w:pos="0" w:leader="none"/>
-        </w:tabs>
-        <w:ind w:hanging="283" w:left="1418"/>
-        <w:jc w:val="both"/>
-        <w:rPr>
-          <w:rFonts w:ascii="Times New Roman" w:hAnsi="Times New Roman"/>
-        </w:rPr>
-      </w:pPr>
-      <w:r>
-        <w:rPr>
-          <w:rFonts w:ascii="Times New Roman" w:hAnsi="Times New Roman"/>
-          <w:sz w:val="28"/>
-          <w:szCs w:val="28"/>
-        </w:rPr>
-        <w:t>Префикс: "AB"</w:t>
-      </w:r>
-    </w:p>
-    <w:p>
-      <w:pPr>
-        <w:pStyle w:val="BodyText"/>
-        <w:numPr>
-          <w:ilvl w:val="1"/>
-          <w:numId w:val="8"/>
-        </w:numPr>
-        <w:tabs>
-          <w:tab w:val="clear" w:pos="709"/>
-          <w:tab w:val="left" w:pos="0" w:leader="none"/>
-        </w:tabs>
-        <w:ind w:hanging="283" w:left="1418"/>
-        <w:jc w:val="both"/>
-        <w:rPr>
-          <w:rFonts w:ascii="Times New Roman" w:hAnsi="Times New Roman"/>
-        </w:rPr>
-      </w:pPr>
-      <w:r>
-        <w:rPr>
-          <w:rFonts w:ascii="Times New Roman" w:hAnsi="Times New Roman"/>
-          <w:sz w:val="28"/>
-          <w:szCs w:val="28"/>
-        </w:rPr>
-        <w:t>Суффикс: "B"</w:t>
-      </w:r>
-    </w:p>
-    <w:p>
-      <w:pPr>
-        <w:pStyle w:val="BodyText"/>
-        <w:numPr>
-          <w:ilvl w:val="1"/>
-          <w:numId w:val="8"/>
-        </w:numPr>
-        <w:tabs>
-          <w:tab w:val="clear" w:pos="709"/>
-          <w:tab w:val="left" w:pos="0" w:leader="none"/>
-        </w:tabs>
-        <w:ind w:hanging="283" w:left="1418"/>
+          <w:b w:val="false"/>
+          <w:bCs w:val="false"/>
+          <w:sz w:val="28"/>
+          <w:szCs w:val="28"/>
+        </w:rPr>
+        <w:t>На четвёртой позиции стоит символ "B", а префикс к этому моменту уже имеет вид "ABAB". Мы видим, что на позиции 4 и суффикс, и префикс совпадают до двух символов — это "AB". Таким образом, на этой позиции длина совпадения составит 2, и префикс-функция для этой позиции будет равна 2.</w:t>
+      </w:r>
+    </w:p>
+    <w:p>
+      <w:pPr>
+        <w:pStyle w:val="BodyText"/>
+        <w:jc w:val="both"/>
+        <w:rPr>
+          <w:rStyle w:val="Strong"/>
+          <w:rFonts w:ascii="Times New Roman" w:hAnsi="Times New Roman"/>
+          <w:b w:val="false"/>
+          <w:bCs w:val="false"/>
+          <w:sz w:val="28"/>
+          <w:szCs w:val="28"/>
+        </w:rPr>
+      </w:pPr>
+      <w:r>
+        <w:rPr>
+          <w:rFonts w:ascii="Times New Roman" w:hAnsi="Times New Roman"/>
+          <w:b w:val="false"/>
+          <w:bCs w:val="false"/>
+          <w:sz w:val="28"/>
+          <w:szCs w:val="28"/>
+        </w:rPr>
+      </w:r>
+    </w:p>
+    <w:p>
+      <w:pPr>
+        <w:pStyle w:val="BodyText"/>
         <w:jc w:val="both"/>
         <w:rPr/>
       </w:pPr>
       <w:r>
         <w:rPr>
-          <w:rFonts w:ascii="Times New Roman" w:hAnsi="Times New Roman"/>
-          <w:sz w:val="28"/>
-          <w:szCs w:val="28"/>
-        </w:rPr>
-        <w:t xml:space="preserve">Совпадений нет → </w:t>
-      </w:r>
-      <w:r>
-        <w:rPr>
           <w:rStyle w:val="Strong"/>
           <w:rFonts w:ascii="Times New Roman" w:hAnsi="Times New Roman"/>
-          <w:sz w:val="28"/>
-          <w:szCs w:val="28"/>
-        </w:rPr>
-        <w:t>0</w:t>
-      </w:r>
-    </w:p>
-    <w:p>
-      <w:pPr>
-        <w:pStyle w:val="BodyText"/>
-        <w:numPr>
-          <w:ilvl w:val="0"/>
-          <w:numId w:val="8"/>
-        </w:numPr>
-        <w:tabs>
-          <w:tab w:val="clear" w:pos="709"/>
-          <w:tab w:val="left" w:pos="0" w:leader="none"/>
-        </w:tabs>
-        <w:ind w:hanging="283" w:left="709"/>
+          <w:b w:val="false"/>
+          <w:bCs w:val="false"/>
+          <w:sz w:val="28"/>
+          <w:szCs w:val="28"/>
+        </w:rPr>
+        <w:t>Далее смотрим на пятую позицию, где стоит символ "A". Префикс на пятой позиции уже будет равен "ABABA", что начинается с тех же символов, что и строка на позиции 1. Здесь у нас совпадение по первым трем символам: "A". Следовательно, длина совпадения будет равна 3, и префикс-функция для пятой позиции будет равна 3.</w:t>
+      </w:r>
+    </w:p>
+    <w:p>
+      <w:pPr>
+        <w:pStyle w:val="BodyText"/>
+        <w:jc w:val="both"/>
+        <w:rPr>
+          <w:rStyle w:val="Strong"/>
+          <w:rFonts w:ascii="Times New Roman" w:hAnsi="Times New Roman"/>
+          <w:b w:val="false"/>
+          <w:bCs w:val="false"/>
+          <w:sz w:val="28"/>
+          <w:szCs w:val="28"/>
+        </w:rPr>
+      </w:pPr>
+      <w:r>
+        <w:rPr>
+          <w:rFonts w:ascii="Times New Roman" w:hAnsi="Times New Roman"/>
+          <w:b w:val="false"/>
+          <w:bCs w:val="false"/>
+          <w:sz w:val="28"/>
+          <w:szCs w:val="28"/>
+        </w:rPr>
+      </w:r>
+    </w:p>
+    <w:p>
+      <w:pPr>
+        <w:pStyle w:val="BodyText"/>
         <w:jc w:val="both"/>
         <w:rPr/>
       </w:pPr>
@@ -4117,487 +4070,31 @@
         <w:rPr>
           <w:rStyle w:val="Strong"/>
           <w:rFonts w:ascii="Times New Roman" w:hAnsi="Times New Roman"/>
-          <w:sz w:val="28"/>
-          <w:szCs w:val="28"/>
-        </w:rPr>
-        <w:t>Символ A</w:t>
-      </w:r>
-      <w:r>
-        <w:rPr>
-          <w:rFonts w:ascii="Times New Roman" w:hAnsi="Times New Roman"/>
-          <w:sz w:val="28"/>
-          <w:szCs w:val="28"/>
-        </w:rPr>
-        <w:t xml:space="preserve"> (позиция 3):</w:t>
-      </w:r>
-    </w:p>
-    <w:p>
-      <w:pPr>
-        <w:pStyle w:val="BodyText"/>
-        <w:numPr>
-          <w:ilvl w:val="1"/>
-          <w:numId w:val="8"/>
-        </w:numPr>
-        <w:tabs>
-          <w:tab w:val="clear" w:pos="709"/>
-          <w:tab w:val="left" w:pos="0" w:leader="none"/>
-        </w:tabs>
-        <w:ind w:hanging="283" w:left="1418"/>
-        <w:jc w:val="both"/>
-        <w:rPr>
-          <w:rFonts w:ascii="Times New Roman" w:hAnsi="Times New Roman"/>
-        </w:rPr>
-      </w:pPr>
-      <w:r>
-        <w:rPr>
-          <w:rFonts w:ascii="Times New Roman" w:hAnsi="Times New Roman"/>
-          <w:sz w:val="28"/>
-          <w:szCs w:val="28"/>
-        </w:rPr>
-        <w:t>Префикс: "ABA"</w:t>
-      </w:r>
-    </w:p>
-    <w:p>
-      <w:pPr>
-        <w:pStyle w:val="BodyText"/>
-        <w:numPr>
-          <w:ilvl w:val="1"/>
-          <w:numId w:val="8"/>
-        </w:numPr>
-        <w:tabs>
-          <w:tab w:val="clear" w:pos="709"/>
-          <w:tab w:val="left" w:pos="0" w:leader="none"/>
-        </w:tabs>
-        <w:ind w:hanging="283" w:left="1418"/>
-        <w:jc w:val="both"/>
-        <w:rPr>
-          <w:rFonts w:ascii="Times New Roman" w:hAnsi="Times New Roman"/>
-        </w:rPr>
-      </w:pPr>
-      <w:r>
-        <w:rPr>
-          <w:rFonts w:ascii="Times New Roman" w:hAnsi="Times New Roman"/>
-          <w:sz w:val="28"/>
-          <w:szCs w:val="28"/>
-        </w:rPr>
-        <w:t>Суффикс: "A"</w:t>
-      </w:r>
-    </w:p>
-    <w:p>
-      <w:pPr>
-        <w:pStyle w:val="BodyText"/>
-        <w:numPr>
-          <w:ilvl w:val="1"/>
-          <w:numId w:val="8"/>
-        </w:numPr>
-        <w:tabs>
-          <w:tab w:val="clear" w:pos="709"/>
-          <w:tab w:val="left" w:pos="0" w:leader="none"/>
-        </w:tabs>
-        <w:ind w:hanging="283" w:left="1418"/>
+          <w:b w:val="false"/>
+          <w:bCs w:val="false"/>
+          <w:sz w:val="28"/>
+          <w:szCs w:val="28"/>
+        </w:rPr>
+        <w:t xml:space="preserve">Наконец, переходим к последнему символу подстроки на шестой позиции, где стоит символ "C". На этом этапе префикс на данной позиции будет выглядеть как "ABABAC". Однако, здесь нет символа в строке, который совпадает с буквой "C" в начале. Суффикс будет совсем другим, и нет совпадений. Поэтому длина совпадений на этой позиции равна 0, и префикс-функция для шестой позиции будет равна 0. </w:t>
+      </w:r>
+    </w:p>
+    <w:p>
+      <w:pPr>
+        <w:pStyle w:val="BodyText"/>
         <w:jc w:val="both"/>
         <w:rPr/>
       </w:pPr>
       <w:r>
         <w:rPr>
-          <w:rFonts w:ascii="Times New Roman" w:hAnsi="Times New Roman"/>
-          <w:sz w:val="28"/>
-          <w:szCs w:val="28"/>
-        </w:rPr>
-        <w:t xml:space="preserve">Длина совпадения: </w:t>
-      </w:r>
-      <w:r>
-        <w:rPr>
           <w:rStyle w:val="Strong"/>
           <w:rFonts w:ascii="Times New Roman" w:hAnsi="Times New Roman"/>
-          <w:sz w:val="28"/>
-          <w:szCs w:val="28"/>
-        </w:rPr>
-        <w:t>1</w:t>
-      </w:r>
-    </w:p>
-    <w:p>
-      <w:pPr>
-        <w:pStyle w:val="BodyText"/>
-        <w:numPr>
-          <w:ilvl w:val="0"/>
-          <w:numId w:val="8"/>
-        </w:numPr>
-        <w:tabs>
-          <w:tab w:val="clear" w:pos="709"/>
-          <w:tab w:val="left" w:pos="0" w:leader="none"/>
-        </w:tabs>
-        <w:ind w:hanging="283" w:left="709"/>
-        <w:jc w:val="both"/>
-        <w:rPr/>
-      </w:pPr>
-      <w:r>
-        <w:rPr>
-          <w:rStyle w:val="Strong"/>
-          <w:rFonts w:ascii="Times New Roman" w:hAnsi="Times New Roman"/>
-          <w:sz w:val="28"/>
-          <w:szCs w:val="28"/>
-        </w:rPr>
-        <w:t>Символ B</w:t>
-      </w:r>
-      <w:r>
-        <w:rPr>
-          <w:rFonts w:ascii="Times New Roman" w:hAnsi="Times New Roman"/>
-          <w:sz w:val="28"/>
-          <w:szCs w:val="28"/>
-        </w:rPr>
-        <w:t xml:space="preserve"> (позиция 4):</w:t>
-      </w:r>
-    </w:p>
-    <w:p>
-      <w:pPr>
-        <w:pStyle w:val="BodyText"/>
-        <w:numPr>
-          <w:ilvl w:val="1"/>
-          <w:numId w:val="8"/>
-        </w:numPr>
-        <w:tabs>
-          <w:tab w:val="clear" w:pos="709"/>
-          <w:tab w:val="left" w:pos="0" w:leader="none"/>
-        </w:tabs>
-        <w:ind w:hanging="283" w:left="1418"/>
-        <w:jc w:val="both"/>
-        <w:rPr>
-          <w:rFonts w:ascii="Times New Roman" w:hAnsi="Times New Roman"/>
-        </w:rPr>
-      </w:pPr>
-      <w:r>
-        <w:rPr>
-          <w:rFonts w:ascii="Times New Roman" w:hAnsi="Times New Roman"/>
-          <w:sz w:val="28"/>
-          <w:szCs w:val="28"/>
-        </w:rPr>
-        <w:t>Префикс: "ABAB"</w:t>
-      </w:r>
-    </w:p>
-    <w:p>
-      <w:pPr>
-        <w:pStyle w:val="BodyText"/>
-        <w:numPr>
-          <w:ilvl w:val="1"/>
-          <w:numId w:val="8"/>
-        </w:numPr>
-        <w:tabs>
-          <w:tab w:val="clear" w:pos="709"/>
-          <w:tab w:val="left" w:pos="0" w:leader="none"/>
-        </w:tabs>
-        <w:ind w:hanging="283" w:left="1418"/>
-        <w:jc w:val="both"/>
-        <w:rPr>
-          <w:rFonts w:ascii="Times New Roman" w:hAnsi="Times New Roman"/>
-        </w:rPr>
-      </w:pPr>
-      <w:r>
-        <w:rPr>
-          <w:rFonts w:ascii="Times New Roman" w:hAnsi="Times New Roman"/>
-          <w:sz w:val="28"/>
-          <w:szCs w:val="28"/>
-        </w:rPr>
-        <w:t>Суффикс: "AB"</w:t>
-      </w:r>
-    </w:p>
-    <w:p>
-      <w:pPr>
-        <w:pStyle w:val="BodyText"/>
-        <w:numPr>
-          <w:ilvl w:val="1"/>
-          <w:numId w:val="8"/>
-        </w:numPr>
-        <w:tabs>
-          <w:tab w:val="clear" w:pos="709"/>
-          <w:tab w:val="left" w:pos="0" w:leader="none"/>
-        </w:tabs>
-        <w:ind w:hanging="283" w:left="1418"/>
-        <w:jc w:val="both"/>
-        <w:rPr/>
-      </w:pPr>
-      <w:r>
-        <w:rPr>
-          <w:rFonts w:ascii="Times New Roman" w:hAnsi="Times New Roman"/>
-          <w:sz w:val="28"/>
-          <w:szCs w:val="28"/>
-        </w:rPr>
-        <w:t xml:space="preserve">Длина совпадения: </w:t>
-      </w:r>
-      <w:r>
-        <w:rPr>
-          <w:rStyle w:val="Strong"/>
-          <w:rFonts w:ascii="Times New Roman" w:hAnsi="Times New Roman"/>
-          <w:sz w:val="28"/>
-          <w:szCs w:val="28"/>
-        </w:rPr>
-        <w:t>2</w:t>
-      </w:r>
-    </w:p>
-    <w:p>
-      <w:pPr>
-        <w:pStyle w:val="BodyText"/>
-        <w:numPr>
-          <w:ilvl w:val="0"/>
-          <w:numId w:val="8"/>
-        </w:numPr>
-        <w:tabs>
-          <w:tab w:val="clear" w:pos="709"/>
-          <w:tab w:val="left" w:pos="0" w:leader="none"/>
-        </w:tabs>
-        <w:ind w:hanging="283" w:left="709"/>
-        <w:jc w:val="both"/>
-        <w:rPr/>
-      </w:pPr>
-      <w:r>
-        <w:rPr>
-          <w:rStyle w:val="Strong"/>
-          <w:rFonts w:ascii="Times New Roman" w:hAnsi="Times New Roman"/>
-          <w:sz w:val="28"/>
-          <w:szCs w:val="28"/>
-        </w:rPr>
-        <w:t>Символ A</w:t>
-      </w:r>
-      <w:r>
-        <w:rPr>
-          <w:rFonts w:ascii="Times New Roman" w:hAnsi="Times New Roman"/>
-          <w:sz w:val="28"/>
-          <w:szCs w:val="28"/>
-        </w:rPr>
-        <w:t xml:space="preserve"> (позиция 5):</w:t>
-      </w:r>
-    </w:p>
-    <w:p>
-      <w:pPr>
-        <w:pStyle w:val="BodyText"/>
-        <w:numPr>
-          <w:ilvl w:val="1"/>
-          <w:numId w:val="8"/>
-        </w:numPr>
-        <w:tabs>
-          <w:tab w:val="clear" w:pos="709"/>
-          <w:tab w:val="left" w:pos="0" w:leader="none"/>
-        </w:tabs>
-        <w:ind w:hanging="283" w:left="1418"/>
-        <w:jc w:val="both"/>
-        <w:rPr>
-          <w:rFonts w:ascii="Times New Roman" w:hAnsi="Times New Roman"/>
-        </w:rPr>
-      </w:pPr>
-      <w:r>
-        <w:rPr>
-          <w:rFonts w:ascii="Times New Roman" w:hAnsi="Times New Roman"/>
-          <w:sz w:val="28"/>
-          <w:szCs w:val="28"/>
-        </w:rPr>
-        <w:t>Префикс: "ABABA"</w:t>
-      </w:r>
-    </w:p>
-    <w:p>
-      <w:pPr>
-        <w:pStyle w:val="BodyText"/>
-        <w:numPr>
-          <w:ilvl w:val="1"/>
-          <w:numId w:val="8"/>
-        </w:numPr>
-        <w:tabs>
-          <w:tab w:val="clear" w:pos="709"/>
-          <w:tab w:val="left" w:pos="0" w:leader="none"/>
-        </w:tabs>
-        <w:ind w:hanging="283" w:left="1418"/>
-        <w:jc w:val="both"/>
-        <w:rPr>
-          <w:rFonts w:ascii="Times New Roman" w:hAnsi="Times New Roman"/>
-        </w:rPr>
-      </w:pPr>
-      <w:r>
-        <w:rPr>
-          <w:rFonts w:ascii="Times New Roman" w:hAnsi="Times New Roman"/>
-          <w:sz w:val="28"/>
-          <w:szCs w:val="28"/>
-        </w:rPr>
-        <w:t>Суффикс: "A"</w:t>
-      </w:r>
-    </w:p>
-    <w:p>
-      <w:pPr>
-        <w:pStyle w:val="BodyText"/>
-        <w:numPr>
-          <w:ilvl w:val="1"/>
-          <w:numId w:val="8"/>
-        </w:numPr>
-        <w:tabs>
-          <w:tab w:val="clear" w:pos="709"/>
-          <w:tab w:val="left" w:pos="0" w:leader="none"/>
-        </w:tabs>
-        <w:ind w:hanging="283" w:left="1418"/>
-        <w:jc w:val="both"/>
-        <w:rPr/>
-      </w:pPr>
-      <w:r>
-        <w:rPr>
-          <w:rFonts w:ascii="Times New Roman" w:hAnsi="Times New Roman"/>
-          <w:sz w:val="28"/>
-          <w:szCs w:val="28"/>
-        </w:rPr>
-        <w:t xml:space="preserve">Длина совпадения: </w:t>
-      </w:r>
-      <w:r>
-        <w:rPr>
-          <w:rStyle w:val="Strong"/>
-          <w:rFonts w:ascii="Times New Roman" w:hAnsi="Times New Roman"/>
-          <w:sz w:val="28"/>
-          <w:szCs w:val="28"/>
-        </w:rPr>
-        <w:t>3</w:t>
-      </w:r>
-    </w:p>
-    <w:p>
-      <w:pPr>
-        <w:pStyle w:val="BodyText"/>
-        <w:numPr>
-          <w:ilvl w:val="0"/>
-          <w:numId w:val="8"/>
-        </w:numPr>
-        <w:tabs>
-          <w:tab w:val="clear" w:pos="709"/>
-          <w:tab w:val="left" w:pos="0" w:leader="none"/>
-        </w:tabs>
-        <w:ind w:hanging="283" w:left="709"/>
-        <w:jc w:val="both"/>
-        <w:rPr/>
-      </w:pPr>
-      <w:r>
-        <w:rPr>
-          <w:rStyle w:val="Strong"/>
-          <w:rFonts w:ascii="Times New Roman" w:hAnsi="Times New Roman"/>
-          <w:sz w:val="28"/>
-          <w:szCs w:val="28"/>
-        </w:rPr>
-        <w:t>Символ C</w:t>
-      </w:r>
-      <w:r>
-        <w:rPr>
-          <w:rFonts w:ascii="Times New Roman" w:hAnsi="Times New Roman"/>
-          <w:sz w:val="28"/>
-          <w:szCs w:val="28"/>
-        </w:rPr>
-        <w:t xml:space="preserve"> (позиция 6):</w:t>
-      </w:r>
-    </w:p>
-    <w:p>
-      <w:pPr>
-        <w:pStyle w:val="BodyText"/>
-        <w:numPr>
-          <w:ilvl w:val="1"/>
-          <w:numId w:val="8"/>
-        </w:numPr>
-        <w:tabs>
-          <w:tab w:val="clear" w:pos="709"/>
-          <w:tab w:val="left" w:pos="0" w:leader="none"/>
-        </w:tabs>
-        <w:ind w:hanging="283" w:left="1418"/>
-        <w:jc w:val="both"/>
-        <w:rPr>
-          <w:rFonts w:ascii="Times New Roman" w:hAnsi="Times New Roman"/>
-        </w:rPr>
-      </w:pPr>
-      <w:r>
-        <w:rPr>
-          <w:rFonts w:ascii="Times New Roman" w:hAnsi="Times New Roman"/>
-          <w:sz w:val="28"/>
-          <w:szCs w:val="28"/>
-        </w:rPr>
-        <w:t>Префикс: "ABABAC"</w:t>
-      </w:r>
-    </w:p>
-    <w:p>
-      <w:pPr>
-        <w:pStyle w:val="BodyText"/>
-        <w:numPr>
-          <w:ilvl w:val="1"/>
-          <w:numId w:val="8"/>
-        </w:numPr>
-        <w:tabs>
-          <w:tab w:val="clear" w:pos="709"/>
-          <w:tab w:val="left" w:pos="0" w:leader="none"/>
-        </w:tabs>
-        <w:ind w:hanging="283" w:left="1418"/>
-        <w:jc w:val="both"/>
-        <w:rPr>
-          <w:rFonts w:ascii="Times New Roman" w:hAnsi="Times New Roman"/>
-        </w:rPr>
-      </w:pPr>
-      <w:r>
-        <w:rPr>
-          <w:rFonts w:ascii="Times New Roman" w:hAnsi="Times New Roman"/>
-          <w:sz w:val="28"/>
-          <w:szCs w:val="28"/>
-        </w:rPr>
-        <w:t>Суффикс: "C"</w:t>
-      </w:r>
-    </w:p>
-    <w:p>
-      <w:pPr>
-        <w:pStyle w:val="BodyText"/>
-        <w:numPr>
-          <w:ilvl w:val="1"/>
-          <w:numId w:val="8"/>
-        </w:numPr>
-        <w:tabs>
-          <w:tab w:val="clear" w:pos="709"/>
-          <w:tab w:val="left" w:pos="0" w:leader="none"/>
-        </w:tabs>
-        <w:ind w:hanging="283" w:left="1418"/>
-        <w:jc w:val="both"/>
-        <w:rPr/>
-      </w:pPr>
-      <w:r>
-        <w:rPr>
-          <w:rFonts w:ascii="Times New Roman" w:hAnsi="Times New Roman"/>
-          <w:sz w:val="28"/>
-          <w:szCs w:val="28"/>
-        </w:rPr>
-        <w:t xml:space="preserve">Совпадений нет → </w:t>
-      </w:r>
-      <w:r>
-        <w:rPr>
-          <w:rStyle w:val="Strong"/>
-          <w:rFonts w:ascii="Times New Roman" w:hAnsi="Times New Roman"/>
-          <w:sz w:val="28"/>
-          <w:szCs w:val="28"/>
-        </w:rPr>
-        <w:t>0</w:t>
-      </w:r>
-    </w:p>
-    <w:p>
-      <w:pPr>
-        <w:pStyle w:val="BodyText"/>
-        <w:jc w:val="both"/>
-        <w:rPr>
-          <w:rFonts w:ascii="Times New Roman" w:hAnsi="Times New Roman"/>
-        </w:rPr>
-      </w:pPr>
-      <w:r>
-        <w:rPr>
-          <w:rFonts w:ascii="Times New Roman" w:hAnsi="Times New Roman"/>
-          <w:sz w:val="28"/>
-          <w:szCs w:val="28"/>
-        </w:rPr>
-        <w:t>Таблица префикс-функции:</w:t>
-      </w:r>
-    </w:p>
-    <w:p>
-      <w:pPr>
-        <w:pStyle w:val="BodyText"/>
-        <w:widowControl/>
-        <w:suppressAutoHyphens w:val="true"/>
-        <w:bidi w:val="0"/>
-        <w:spacing w:lineRule="auto" w:line="276" w:before="0" w:after="120"/>
-        <w:ind w:hanging="0" w:left="0" w:right="4422"/>
-        <w:jc w:val="right"/>
-        <w:rPr/>
-      </w:pPr>
+          <w:b w:val="false"/>
+          <w:bCs w:val="false"/>
+          <w:sz w:val="28"/>
+          <w:szCs w:val="28"/>
+        </w:rPr>
+        <w:t>Таким образом, мы получаем таблицу префикс-функции для строки "ABABAC", в которой указаны значения для каждой позиции (таблица префикс-функций):</w:t>
+      </w:r>
       <w:r>
         <w:rPr>
           <w:rStyle w:val="Strong"/>
@@ -4654,15 +4151,15 @@
         </w:tblCellMar>
       </w:tblPr>
       <w:tblGrid>
-        <w:gridCol w:w="1725"/>
-        <w:gridCol w:w="1875"/>
+        <w:gridCol w:w="1723"/>
+        <w:gridCol w:w="1877"/>
         <w:gridCol w:w="4290"/>
       </w:tblGrid>
       <w:tr>
         <w:trPr/>
         <w:tc>
           <w:tcPr>
-            <w:tcW w:w="1725" w:type="dxa"/>
+            <w:tcW w:w="1723" w:type="dxa"/>
             <w:tcBorders/>
             <w:vAlign w:val="center"/>
           </w:tcPr>
@@ -4687,7 +4184,7 @@
         </w:tc>
         <w:tc>
           <w:tcPr>
-            <w:tcW w:w="1875" w:type="dxa"/>
+            <w:tcW w:w="1877" w:type="dxa"/>
             <w:tcBorders/>
             <w:vAlign w:val="center"/>
           </w:tcPr>
@@ -4740,7 +4237,7 @@
         <w:trPr/>
         <w:tc>
           <w:tcPr>
-            <w:tcW w:w="1725" w:type="dxa"/>
+            <w:tcW w:w="1723" w:type="dxa"/>
             <w:tcBorders/>
             <w:vAlign w:val="center"/>
           </w:tcPr>
@@ -4765,7 +4262,7 @@
         </w:tc>
         <w:tc>
           <w:tcPr>
-            <w:tcW w:w="1875" w:type="dxa"/>
+            <w:tcW w:w="1877" w:type="dxa"/>
             <w:tcBorders/>
             <w:vAlign w:val="center"/>
           </w:tcPr>
@@ -4818,7 +4315,7 @@
         <w:trPr/>
         <w:tc>
           <w:tcPr>
-            <w:tcW w:w="1725" w:type="dxa"/>
+            <w:tcW w:w="1723" w:type="dxa"/>
             <w:tcBorders/>
             <w:vAlign w:val="center"/>
           </w:tcPr>
@@ -4843,7 +4340,7 @@
         </w:tc>
         <w:tc>
           <w:tcPr>
-            <w:tcW w:w="1875" w:type="dxa"/>
+            <w:tcW w:w="1877" w:type="dxa"/>
             <w:tcBorders/>
             <w:vAlign w:val="center"/>
           </w:tcPr>
@@ -4896,7 +4393,7 @@
         <w:trPr/>
         <w:tc>
           <w:tcPr>
-            <w:tcW w:w="1725" w:type="dxa"/>
+            <w:tcW w:w="1723" w:type="dxa"/>
             <w:tcBorders/>
             <w:vAlign w:val="center"/>
           </w:tcPr>
@@ -4921,7 +4418,7 @@
         </w:tc>
         <w:tc>
           <w:tcPr>
-            <w:tcW w:w="1875" w:type="dxa"/>
+            <w:tcW w:w="1877" w:type="dxa"/>
             <w:tcBorders/>
             <w:vAlign w:val="center"/>
           </w:tcPr>
@@ -4974,7 +4471,7 @@
         <w:trPr/>
         <w:tc>
           <w:tcPr>
-            <w:tcW w:w="1725" w:type="dxa"/>
+            <w:tcW w:w="1723" w:type="dxa"/>
             <w:tcBorders/>
             <w:vAlign w:val="center"/>
           </w:tcPr>
@@ -4999,7 +4496,7 @@
         </w:tc>
         <w:tc>
           <w:tcPr>
-            <w:tcW w:w="1875" w:type="dxa"/>
+            <w:tcW w:w="1877" w:type="dxa"/>
             <w:tcBorders/>
             <w:vAlign w:val="center"/>
           </w:tcPr>
@@ -5052,7 +4549,7 @@
         <w:trPr/>
         <w:tc>
           <w:tcPr>
-            <w:tcW w:w="1725" w:type="dxa"/>
+            <w:tcW w:w="1723" w:type="dxa"/>
             <w:tcBorders/>
             <w:vAlign w:val="center"/>
           </w:tcPr>
@@ -5077,7 +4574,7 @@
         </w:tc>
         <w:tc>
           <w:tcPr>
-            <w:tcW w:w="1875" w:type="dxa"/>
+            <w:tcW w:w="1877" w:type="dxa"/>
             <w:tcBorders/>
             <w:vAlign w:val="center"/>
           </w:tcPr>
@@ -5132,7 +4629,7 @@
         </w:trPr>
         <w:tc>
           <w:tcPr>
-            <w:tcW w:w="1725" w:type="dxa"/>
+            <w:tcW w:w="1723" w:type="dxa"/>
             <w:tcBorders/>
             <w:vAlign w:val="center"/>
           </w:tcPr>
@@ -5157,7 +4654,7 @@
         </w:tc>
         <w:tc>
           <w:tcPr>
-            <w:tcW w:w="1875" w:type="dxa"/>
+            <w:tcW w:w="1877" w:type="dxa"/>
             <w:tcBorders/>
             <w:vAlign w:val="center"/>
           </w:tcPr>
@@ -5383,9 +4880,9 @@
       </w:tblPr>
       <w:tblGrid>
         <w:gridCol w:w="1695"/>
-        <w:gridCol w:w="2040"/>
+        <w:gridCol w:w="2038"/>
         <w:gridCol w:w="1995"/>
-        <w:gridCol w:w="1815"/>
+        <w:gridCol w:w="1817"/>
         <w:gridCol w:w="1785"/>
       </w:tblGrid>
       <w:tr>
@@ -5421,7 +4918,7 @@
         </w:tc>
         <w:tc>
           <w:tcPr>
-            <w:tcW w:w="2040" w:type="dxa"/>
+            <w:tcW w:w="2038" w:type="dxa"/>
             <w:tcBorders/>
             <w:vAlign w:val="bottom"/>
           </w:tcPr>
@@ -5489,7 +4986,7 @@
         </w:tc>
         <w:tc>
           <w:tcPr>
-            <w:tcW w:w="1815" w:type="dxa"/>
+            <w:tcW w:w="1817" w:type="dxa"/>
             <w:tcBorders/>
             <w:vAlign w:val="bottom"/>
           </w:tcPr>
@@ -5588,7 +5085,7 @@
         </w:tc>
         <w:tc>
           <w:tcPr>
-            <w:tcW w:w="2040" w:type="dxa"/>
+            <w:tcW w:w="2038" w:type="dxa"/>
             <w:tcBorders/>
             <w:vAlign w:val="bottom"/>
           </w:tcPr>
@@ -5660,7 +5157,7 @@
         </w:tc>
         <w:tc>
           <w:tcPr>
-            <w:tcW w:w="1815" w:type="dxa"/>
+            <w:tcW w:w="1817" w:type="dxa"/>
             <w:tcBorders/>
             <w:vAlign w:val="bottom"/>
           </w:tcPr>
@@ -5749,7 +5246,7 @@
         </w:tc>
         <w:tc>
           <w:tcPr>
-            <w:tcW w:w="2040" w:type="dxa"/>
+            <w:tcW w:w="2038" w:type="dxa"/>
             <w:tcBorders/>
             <w:vAlign w:val="bottom"/>
           </w:tcPr>
@@ -5827,7 +5324,7 @@
         </w:tc>
         <w:tc>
           <w:tcPr>
-            <w:tcW w:w="1815" w:type="dxa"/>
+            <w:tcW w:w="1817" w:type="dxa"/>
             <w:tcBorders/>
             <w:vAlign w:val="bottom"/>
           </w:tcPr>
@@ -5916,7 +5413,7 @@
         </w:tc>
         <w:tc>
           <w:tcPr>
-            <w:tcW w:w="2040" w:type="dxa"/>
+            <w:tcW w:w="2038" w:type="dxa"/>
             <w:tcBorders/>
             <w:vAlign w:val="bottom"/>
           </w:tcPr>
@@ -5994,7 +5491,7 @@
         </w:tc>
         <w:tc>
           <w:tcPr>
-            <w:tcW w:w="1815" w:type="dxa"/>
+            <w:tcW w:w="1817" w:type="dxa"/>
             <w:tcBorders/>
             <w:vAlign w:val="bottom"/>
           </w:tcPr>
@@ -6083,7 +5580,7 @@
         </w:tc>
         <w:tc>
           <w:tcPr>
-            <w:tcW w:w="2040" w:type="dxa"/>
+            <w:tcW w:w="2038" w:type="dxa"/>
             <w:tcBorders/>
             <w:vAlign w:val="bottom"/>
           </w:tcPr>
@@ -6155,7 +5652,7 @@
         </w:tc>
         <w:tc>
           <w:tcPr>
-            <w:tcW w:w="1815" w:type="dxa"/>
+            <w:tcW w:w="1817" w:type="dxa"/>
             <w:tcBorders/>
             <w:vAlign w:val="bottom"/>
           </w:tcPr>
@@ -6244,7 +5741,7 @@
         </w:tc>
         <w:tc>
           <w:tcPr>
-            <w:tcW w:w="2040" w:type="dxa"/>
+            <w:tcW w:w="2038" w:type="dxa"/>
             <w:tcBorders/>
             <w:vAlign w:val="bottom"/>
           </w:tcPr>
@@ -6316,7 +5813,7 @@
         </w:tc>
         <w:tc>
           <w:tcPr>
-            <w:tcW w:w="1815" w:type="dxa"/>
+            <w:tcW w:w="1817" w:type="dxa"/>
             <w:tcBorders/>
             <w:vAlign w:val="bottom"/>
           </w:tcPr>
@@ -6444,6 +5941,25 @@
           <w:szCs w:val="28"/>
         </w:rPr>
         <w:t xml:space="preserve">Если несовпадение, используется предыдущее значение для сдвига. </w:t>
+      </w:r>
+    </w:p>
+    <w:p>
+      <w:pPr>
+        <w:pStyle w:val="BodyText"/>
+        <w:tabs>
+          <w:tab w:val="clear" w:pos="709"/>
+          <w:tab w:val="left" w:pos="0" w:leader="none"/>
+        </w:tabs>
+        <w:ind w:hanging="283" w:left="709"/>
+        <w:jc w:val="both"/>
+        <w:rPr>
+          <w:rFonts w:ascii="Times New Roman" w:hAnsi="Times New Roman"/>
+        </w:rPr>
+      </w:pPr>
+      <w:r>
+        <w:rPr>
+          <w:rFonts w:ascii="Times New Roman" w:hAnsi="Times New Roman"/>
+        </w:rPr>
       </w:r>
     </w:p>
     <w:p>
@@ -8021,15 +7537,7 @@
           <w:sz w:val="28"/>
           <w:szCs w:val="28"/>
         </w:rPr>
-        <w:t xml:space="preserve">Программа позволяет провести наглядное сравнение эффективности различных алгоритмов поиска подстроки в зависимости от размера текста. Путем измерения и фиксации времени выполнения, она дает возможность проанализировать, какой из алгоритмов демонстрирует наилучшую производительность в различных условиях и предоставляет данные для дальнейшего изучения и оптимизации. Выходные данные, сохраненные </w:t>
-      </w:r>
-      <w:r>
-        <w:rPr>
-          <w:rFonts w:ascii="Times New Roman" w:hAnsi="Times New Roman"/>
-          <w:sz w:val="28"/>
-          <w:szCs w:val="28"/>
-        </w:rPr>
-        <w:t>сохраняются в файл Excel для графиков.</w:t>
+        <w:t>Программа позволяет провести наглядное сравнение эффективности различных алгоритмов поиска подстроки в зависимости от размера текста. Путем измерения и фиксации времени выполнения, она дает возможность проанализировать, какой из алгоритмов демонстрирует наилучшую производительность в различных условиях и предоставляет данные для дальнейшего изучения и оптимизации. Выходные данные, сохраненные сохраняются в файл Excel для графиков.</w:t>
       </w:r>
     </w:p>
     <w:p>
@@ -8416,7 +7924,7 @@
           <w:sz w:val="28"/>
           <w:szCs w:val="28"/>
         </w:rPr>
-        <w:t>В ходе выполнения данной работы была реализована программа на языке Python (версии 3.11.2) для исследования и сравнительного анализа трех классических алгоритмов поиска подстроки в строке: последовательного алгоритма, алгоритма Бойера-Мура и алгоритма Кнута-Морриса-Пратта. Оценка их производительности проводилась путем измерения среднего времени выполнения на строках различных размеров — от 1000 до 25 000 символов. Для повышения точности результатов каждое измерение повторялось 10 000 раз с последующим усреднением. Использование стандартных средств Python, таких как модуль time для измерения временных затрат и библиотека openpyxl для сохранения результатов, позволило наглядно проанализировать различия в эффективности данных алгоритмов. Полученные результаты подтверждают теоретические ожидания и демонстрируют значительное влияние структуры входных данных на скорость выполнения поиска.</w:t>
+        <w:t>В ходе выполнения данной работы была реализована программа на языке Python (версии 3.11.2) для исследования и сравнительного анализа трех классических алгоритмов поиска подстроки в строке: последовательного алгоритма, алгоритма Бойера-Мура и алгоритма Кнута-Морриса-Пратта. Оценка их производительности проводилась путем измерения среднего времени выполнения на строках различных размеров — от 1000 до 25 000 символов. Для повышения точности результатов каждое измерение повторялось 10 000 раз с последующим усреднением. Использование стандартных средств Python, таких как модуль time для измерения временных затрат и биxблиотека openpyxl для сохранения результатов, позволило наглядно проанализировать различия в эффективности данных алгоритмов. Полученные результаты подтверждают теоретические ожидания и демонстрируют значительное влияние структуры входных данных на скорость выполнения поиска.</w:t>
       </w:r>
     </w:p>
     <w:p>
@@ -14628,141 +14136,6 @@
     </w:lvl>
   </w:abstractNum>
   <w:abstractNum w:abstractNumId="8">
-    <w:lvl w:ilvl="0">
-      <w:start w:val="1"/>
-      <w:numFmt w:val="decimal"/>
-      <w:lvlText w:val="%1."/>
-      <w:lvlJc w:val="left"/>
-      <w:pPr>
-        <w:tabs>
-          <w:tab w:val="num" w:pos="709"/>
-        </w:tabs>
-        <w:ind w:left="709" w:hanging="283"/>
-      </w:pPr>
-      <w:rPr/>
-    </w:lvl>
-    <w:lvl w:ilvl="1">
-      <w:start w:val="1"/>
-      <w:numFmt w:val="bullet"/>
-      <w:lvlText w:val=""/>
-      <w:lvlJc w:val="left"/>
-      <w:pPr>
-        <w:tabs>
-          <w:tab w:val="num" w:pos="1418"/>
-        </w:tabs>
-        <w:ind w:left="1418" w:hanging="283"/>
-      </w:pPr>
-      <w:rPr>
-        <w:rFonts w:ascii="Symbol" w:hAnsi="Symbol" w:cs="Symbol" w:hint="default"/>
-      </w:rPr>
-    </w:lvl>
-    <w:lvl w:ilvl="2">
-      <w:start w:val="1"/>
-      <w:numFmt w:val="bullet"/>
-      <w:lvlText w:val=""/>
-      <w:lvlJc w:val="left"/>
-      <w:pPr>
-        <w:tabs>
-          <w:tab w:val="num" w:pos="2127"/>
-        </w:tabs>
-        <w:ind w:left="2127" w:hanging="283"/>
-      </w:pPr>
-      <w:rPr>
-        <w:rFonts w:ascii="Symbol" w:hAnsi="Symbol" w:cs="Symbol" w:hint="default"/>
-      </w:rPr>
-    </w:lvl>
-    <w:lvl w:ilvl="3">
-      <w:start w:val="1"/>
-      <w:numFmt w:val="bullet"/>
-      <w:lvlText w:val=""/>
-      <w:lvlJc w:val="left"/>
-      <w:pPr>
-        <w:tabs>
-          <w:tab w:val="num" w:pos="2836"/>
-        </w:tabs>
-        <w:ind w:left="2836" w:hanging="283"/>
-      </w:pPr>
-      <w:rPr>
-        <w:rFonts w:ascii="Symbol" w:hAnsi="Symbol" w:cs="Symbol" w:hint="default"/>
-      </w:rPr>
-    </w:lvl>
-    <w:lvl w:ilvl="4">
-      <w:start w:val="1"/>
-      <w:numFmt w:val="bullet"/>
-      <w:lvlText w:val=""/>
-      <w:lvlJc w:val="left"/>
-      <w:pPr>
-        <w:tabs>
-          <w:tab w:val="num" w:pos="3545"/>
-        </w:tabs>
-        <w:ind w:left="3545" w:hanging="283"/>
-      </w:pPr>
-      <w:rPr>
-        <w:rFonts w:ascii="Symbol" w:hAnsi="Symbol" w:cs="Symbol" w:hint="default"/>
-      </w:rPr>
-    </w:lvl>
-    <w:lvl w:ilvl="5">
-      <w:start w:val="1"/>
-      <w:numFmt w:val="bullet"/>
-      <w:lvlText w:val=""/>
-      <w:lvlJc w:val="left"/>
-      <w:pPr>
-        <w:tabs>
-          <w:tab w:val="num" w:pos="4254"/>
-        </w:tabs>
-        <w:ind w:left="4254" w:hanging="283"/>
-      </w:pPr>
-      <w:rPr>
-        <w:rFonts w:ascii="Symbol" w:hAnsi="Symbol" w:cs="Symbol" w:hint="default"/>
-      </w:rPr>
-    </w:lvl>
-    <w:lvl w:ilvl="6">
-      <w:start w:val="1"/>
-      <w:numFmt w:val="bullet"/>
-      <w:lvlText w:val=""/>
-      <w:lvlJc w:val="left"/>
-      <w:pPr>
-        <w:tabs>
-          <w:tab w:val="num" w:pos="4963"/>
-        </w:tabs>
-        <w:ind w:left="4963" w:hanging="283"/>
-      </w:pPr>
-      <w:rPr>
-        <w:rFonts w:ascii="Symbol" w:hAnsi="Symbol" w:cs="Symbol" w:hint="default"/>
-      </w:rPr>
-    </w:lvl>
-    <w:lvl w:ilvl="7">
-      <w:start w:val="1"/>
-      <w:numFmt w:val="bullet"/>
-      <w:lvlText w:val=""/>
-      <w:lvlJc w:val="left"/>
-      <w:pPr>
-        <w:tabs>
-          <w:tab w:val="num" w:pos="5672"/>
-        </w:tabs>
-        <w:ind w:left="5672" w:hanging="283"/>
-      </w:pPr>
-      <w:rPr>
-        <w:rFonts w:ascii="Symbol" w:hAnsi="Symbol" w:cs="Symbol" w:hint="default"/>
-      </w:rPr>
-    </w:lvl>
-    <w:lvl w:ilvl="8">
-      <w:start w:val="1"/>
-      <w:numFmt w:val="bullet"/>
-      <w:lvlText w:val=""/>
-      <w:lvlJc w:val="left"/>
-      <w:pPr>
-        <w:tabs>
-          <w:tab w:val="num" w:pos="6381"/>
-        </w:tabs>
-        <w:ind w:left="6381" w:hanging="283"/>
-      </w:pPr>
-      <w:rPr>
-        <w:rFonts w:ascii="Symbol" w:hAnsi="Symbol" w:cs="Symbol" w:hint="default"/>
-      </w:rPr>
-    </w:lvl>
-  </w:abstractNum>
-  <w:abstractNum w:abstractNumId="9">
     <w:lvl w:ilvl="0">
       <w:start w:val="1"/>
       <w:numFmt w:val="none"/>
@@ -14904,9 +14277,6 @@
   </w:num>
   <w:num w:numId="8">
     <w:abstractNumId w:val="8"/>
-  </w:num>
-  <w:num w:numId="9">
-    <w:abstractNumId w:val="9"/>
   </w:num>
 </w:numbering>
 </file>

</xml_diff>